<commit_message>
sua dac ta Cuong
</commit_message>
<xml_diff>
--- a/Đặc tả UC/Đặc tả Phân tích hệ thống-Cường.docx
+++ b/Đặc tả UC/Đặc tả Phân tích hệ thống-Cường.docx
@@ -3792,7 +3792,10 @@
               <w:jc w:val="center"/>
             </w:pPr>
             <w:r>
-              <w:t>Nhập văn bản</w:t>
+              <w:t xml:space="preserve">Nhập </w:t>
+            </w:r>
+            <w:r>
+              <w:t>giới thiệu</w:t>
             </w:r>
           </w:p>
         </w:tc>
@@ -5228,7 +5231,10 @@
               </w:rPr>
             </w:pPr>
             <w:r>
-              <w:t>Nhập văn bản</w:t>
+              <w:t xml:space="preserve">Nhập </w:t>
+            </w:r>
+            <w:r>
+              <w:t>thông tin tin tức</w:t>
             </w:r>
           </w:p>
         </w:tc>
@@ -5493,7 +5499,10 @@
         </w:tc>
       </w:tr>
     </w:tbl>
-    <w:p/>
+    <w:p>
+      <w:bookmarkStart w:id="0" w:name="_GoBack"/>
+      <w:bookmarkEnd w:id="0"/>
+    </w:p>
     <w:p/>
     <w:p/>
     <w:p/>
@@ -5772,40 +5781,7 @@
               </w:rPr>
             </w:pPr>
             <w:r>
-              <w:t>Khi</w:t>
-            </w:r>
-            <w:r>
-              <w:rPr>
-                <w:lang w:val="vi-VN"/>
-              </w:rPr>
-              <w:t xml:space="preserve"> </w:t>
-            </w:r>
-            <w:r>
-              <w:t xml:space="preserve">Admin </w:t>
-            </w:r>
-            <w:r>
-              <w:t xml:space="preserve">đang trong trang </w:t>
-            </w:r>
-            <w:r>
-              <w:rPr>
-                <w:i/>
-                <w:iCs/>
-              </w:rPr>
-              <w:t xml:space="preserve">“Xem </w:t>
-            </w:r>
-            <w:r>
-              <w:rPr>
-                <w:i/>
-                <w:iCs/>
-              </w:rPr>
-              <w:t>tin tức</w:t>
-            </w:r>
-            <w:r>
-              <w:rPr>
-                <w:i/>
-                <w:iCs/>
-              </w:rPr>
-              <w:t>”</w:t>
+              <w:t>Admin chọn tin tức cần xóa</w:t>
             </w:r>
           </w:p>
         </w:tc>
@@ -6021,7 +5997,7 @@
               <w:jc w:val="center"/>
             </w:pPr>
             <w:r>
-              <w:t>Hệ thống</w:t>
+              <w:t>Admin</w:t>
             </w:r>
           </w:p>
         </w:tc>
@@ -6032,21 +6008,18 @@
           <w:p>
             <w:pPr>
               <w:jc w:val="center"/>
-              <w:rPr>
-                <w:lang w:val="vi-VN"/>
-              </w:rPr>
-            </w:pPr>
-            <w:r>
-              <w:t>Hiển thị giao diện</w:t>
-            </w:r>
-            <w:r>
-              <w:t xml:space="preserve"> xóa</w:t>
-            </w:r>
-            <w:r>
-              <w:t xml:space="preserve"> </w:t>
-            </w:r>
-            <w:r>
-              <w:t>tin tức</w:t>
+            </w:pPr>
+            <w:r>
+              <w:t xml:space="preserve">Nhấn nút </w:t>
+            </w:r>
+            <w:r>
+              <w:t>“</w:t>
+            </w:r>
+            <w:r>
+              <w:t>Xóa</w:t>
+            </w:r>
+            <w:r>
+              <w:t>”</w:t>
             </w:r>
           </w:p>
         </w:tc>
@@ -6091,7 +6064,7 @@
               </w:rPr>
             </w:pPr>
             <w:r>
-              <w:t>Admin</w:t>
+              <w:t>Hệ thống</w:t>
             </w:r>
           </w:p>
         </w:tc>
@@ -6107,131 +6080,6 @@
               </w:rPr>
             </w:pPr>
             <w:r>
-              <w:t>Chọn tin tức cần xóa</w:t>
-            </w:r>
-          </w:p>
-        </w:tc>
-      </w:tr>
-      <w:tr>
-        <w:trPr>
-          <w:trHeight w:val="77"/>
-        </w:trPr>
-        <w:tc>
-          <w:tcPr>
-            <w:tcW w:w="1555" w:type="dxa"/>
-            <w:vMerge/>
-          </w:tcPr>
-          <w:p>
-            <w:pPr>
-              <w:jc w:val="center"/>
-            </w:pPr>
-          </w:p>
-        </w:tc>
-        <w:tc>
-          <w:tcPr>
-            <w:tcW w:w="1275" w:type="dxa"/>
-          </w:tcPr>
-          <w:p>
-            <w:pPr>
-              <w:jc w:val="center"/>
-            </w:pPr>
-            <w:r>
-              <w:t>4</w:t>
-            </w:r>
-          </w:p>
-        </w:tc>
-        <w:tc>
-          <w:tcPr>
-            <w:tcW w:w="2410" w:type="dxa"/>
-          </w:tcPr>
-          <w:p>
-            <w:pPr>
-              <w:jc w:val="center"/>
-            </w:pPr>
-            <w:r>
-              <w:t>Admin</w:t>
-            </w:r>
-          </w:p>
-        </w:tc>
-        <w:tc>
-          <w:tcPr>
-            <w:tcW w:w="4110" w:type="dxa"/>
-          </w:tcPr>
-          <w:p>
-            <w:pPr>
-              <w:jc w:val="center"/>
-            </w:pPr>
-            <w:r>
-              <w:t xml:space="preserve">Nhấn nút </w:t>
-            </w:r>
-            <w:r>
-              <w:t>“</w:t>
-            </w:r>
-            <w:r>
-              <w:t>Xóa</w:t>
-            </w:r>
-            <w:r>
-              <w:t>”</w:t>
-            </w:r>
-          </w:p>
-        </w:tc>
-      </w:tr>
-      <w:tr>
-        <w:trPr>
-          <w:trHeight w:val="77"/>
-        </w:trPr>
-        <w:tc>
-          <w:tcPr>
-            <w:tcW w:w="1555" w:type="dxa"/>
-            <w:vMerge/>
-          </w:tcPr>
-          <w:p>
-            <w:pPr>
-              <w:jc w:val="center"/>
-            </w:pPr>
-          </w:p>
-        </w:tc>
-        <w:tc>
-          <w:tcPr>
-            <w:tcW w:w="1275" w:type="dxa"/>
-          </w:tcPr>
-          <w:p>
-            <w:pPr>
-              <w:jc w:val="center"/>
-            </w:pPr>
-            <w:r>
-              <w:t>5</w:t>
-            </w:r>
-          </w:p>
-        </w:tc>
-        <w:tc>
-          <w:tcPr>
-            <w:tcW w:w="2410" w:type="dxa"/>
-          </w:tcPr>
-          <w:p>
-            <w:pPr>
-              <w:jc w:val="center"/>
-              <w:rPr>
-                <w:lang w:val="vi-VN"/>
-              </w:rPr>
-            </w:pPr>
-            <w:r>
-              <w:t>Hệ thống</w:t>
-            </w:r>
-          </w:p>
-        </w:tc>
-        <w:tc>
-          <w:tcPr>
-            <w:tcW w:w="4110" w:type="dxa"/>
-          </w:tcPr>
-          <w:p>
-            <w:pPr>
-              <w:jc w:val="center"/>
-              <w:rPr>
-                <w:lang w:val="vi-VN"/>
-              </w:rPr>
-            </w:pPr>
-            <w:r>
               <w:t>L</w:t>
             </w:r>
             <w:r>
@@ -6244,7 +6092,10 @@
               <w:t xml:space="preserve"> và </w:t>
             </w:r>
             <w:r>
-              <w:t>thông báo sửa</w:t>
+              <w:t>thông báo</w:t>
+            </w:r>
+            <w:r>
+              <w:t xml:space="preserve"> xóa</w:t>
             </w:r>
             <w:r>
               <w:t xml:space="preserve"> thành công</w:t>
@@ -6361,7 +6212,10 @@
               <w:jc w:val="center"/>
             </w:pPr>
             <w:r>
-              <w:t>4a</w:t>
+              <w:t>3</w:t>
+            </w:r>
+            <w:r>
+              <w:t>a</w:t>
             </w:r>
           </w:p>
         </w:tc>
@@ -6563,10 +6417,7 @@
               <w:jc w:val="center"/>
             </w:pPr>
             <w:r>
-              <w:t xml:space="preserve">ID </w:t>
-            </w:r>
-            <w:r>
-              <w:t>tin tức</w:t>
+              <w:t>ID tin tức</w:t>
             </w:r>
           </w:p>
         </w:tc>
@@ -7530,8 +7381,6 @@
         </w:rPr>
         <w:t>:</w:t>
       </w:r>
-      <w:bookmarkStart w:id="0" w:name="_GoBack"/>
-      <w:bookmarkEnd w:id="0"/>
     </w:p>
     <w:tbl>
       <w:tblPr>
@@ -8831,7 +8680,7 @@
 </file>
 
 <file path=customXml/itemProps1.xml><?xml version="1.0" encoding="utf-8"?>
-<ds:datastoreItem xmlns:ds="http://schemas.openxmlformats.org/officeDocument/2006/customXml" ds:itemID="{42FA8542-D31B-4985-85B4-7511B7D84C61}">
+<ds:datastoreItem xmlns:ds="http://schemas.openxmlformats.org/officeDocument/2006/customXml" ds:itemID="{3D87E163-3144-4771-96F4-FDD7AED44AE7}">
   <ds:schemaRefs>
     <ds:schemaRef ds:uri="http://schemas.openxmlformats.org/officeDocument/2006/bibliography"/>
   </ds:schemaRefs>

</xml_diff>